<commit_message>
homework 2 readme version 2
</commit_message>
<xml_diff>
--- a/HW2_readme.docx
+++ b/HW2_readme.docx
@@ -89,9 +89,6 @@
     <w:p>
       <w:pPr>
         <w:ind w:left="480"/>
-        <w:rPr>
-          <w:rFonts w:hint="eastAsia"/>
-        </w:rPr>
       </w:pPr>
       <w:r>
         <w:rPr>
@@ -145,8 +142,6 @@
         </w:rPr>
         <w:t>High Speed</w:t>
       </w:r>
-      <w:bookmarkStart w:id="0" w:name="_GoBack"/>
-      <w:bookmarkEnd w:id="0"/>
     </w:p>
     <w:p>
       <w:pPr>
@@ -163,17 +158,33 @@
         </w:rPr>
         <w:t>遭遇到的困難：讀取大的</w:t>
       </w:r>
+      <w:proofErr w:type="spellStart"/>
       <w:r>
         <w:rPr>
           <w:rFonts w:hint="eastAsia"/>
         </w:rPr>
         <w:t>warc</w:t>
       </w:r>
-      <w:r>
-        <w:rPr>
-          <w:rFonts w:hint="eastAsia"/>
-        </w:rPr>
-        <w:t>時，時不時會莫名其妙的卡住，無法繼續進行，原因好像是因為</w:t>
+      <w:proofErr w:type="spellEnd"/>
+      <w:r>
+        <w:rPr>
+          <w:rFonts w:hint="eastAsia"/>
+        </w:rPr>
+        <w:t>時，時</w:t>
+      </w:r>
+      <w:proofErr w:type="gramStart"/>
+      <w:r>
+        <w:rPr>
+          <w:rFonts w:hint="eastAsia"/>
+        </w:rPr>
+        <w:t>不</w:t>
+      </w:r>
+      <w:proofErr w:type="gramEnd"/>
+      <w:r>
+        <w:rPr>
+          <w:rFonts w:hint="eastAsia"/>
+        </w:rPr>
+        <w:t>時會莫名其妙的卡住，無法繼續進行，原因好像是因為</w:t>
       </w:r>
       <w:r>
         <w:rPr>
@@ -313,6 +324,7 @@
         </w:rPr>
         <w:t>為</w:t>
       </w:r>
+      <w:proofErr w:type="spellStart"/>
       <w:r>
         <w:rPr>
           <w:rFonts w:hint="eastAsia"/>
@@ -322,6 +334,7 @@
       <w:r>
         <w:t>dexingForm</w:t>
       </w:r>
+      <w:proofErr w:type="spellEnd"/>
       <w:r>
         <w:rPr>
           <w:rFonts w:hint="eastAsia"/>
@@ -347,8 +360,16 @@
         <w:rPr>
           <w:rFonts w:hint="eastAsia"/>
         </w:rPr>
-        <w:t>.warc</w:t>
-      </w:r>
+        <w:t>.</w:t>
+      </w:r>
+      <w:proofErr w:type="spellStart"/>
+      <w:r>
+        <w:rPr>
+          <w:rFonts w:hint="eastAsia"/>
+        </w:rPr>
+        <w:t>warc</w:t>
+      </w:r>
+      <w:proofErr w:type="spellEnd"/>
       <w:r>
         <w:rPr>
           <w:rFonts w:hint="eastAsia"/>
@@ -369,7 +390,21 @@
         <w:rPr>
           <w:rFonts w:hint="eastAsia"/>
         </w:rPr>
-        <w:t>在同一個視窗上，點選</w:t>
+        <w:t>在同一</w:t>
+      </w:r>
+      <w:proofErr w:type="gramStart"/>
+      <w:r>
+        <w:rPr>
+          <w:rFonts w:hint="eastAsia"/>
+        </w:rPr>
+        <w:t>個</w:t>
+      </w:r>
+      <w:proofErr w:type="gramEnd"/>
+      <w:r>
+        <w:rPr>
+          <w:rFonts w:hint="eastAsia"/>
+        </w:rPr>
+        <w:t>視窗上，點選</w:t>
       </w:r>
       <w:r>
         <w:rPr>
@@ -442,6 +477,7 @@
         </w:rPr>
         <w:t>到</w:t>
       </w:r>
+      <w:proofErr w:type="spellStart"/>
       <w:r>
         <w:rPr>
           <w:rFonts w:hint="eastAsia"/>
@@ -451,12 +487,14 @@
       <w:r>
         <w:t>eryForm</w:t>
       </w:r>
+      <w:proofErr w:type="spellEnd"/>
       <w:r>
         <w:rPr>
           <w:rFonts w:hint="eastAsia"/>
         </w:rPr>
         <w:t>上，點選</w:t>
       </w:r>
+      <w:proofErr w:type="spellStart"/>
       <w:r>
         <w:rPr>
           <w:rFonts w:hint="eastAsia"/>
@@ -466,6 +504,7 @@
       <w:r>
         <w:t>enDictionary</w:t>
       </w:r>
+      <w:proofErr w:type="spellEnd"/>
       <w:r>
         <w:rPr>
           <w:rFonts w:hint="eastAsia"/>
@@ -539,9 +578,6 @@
           <w:numId w:val="2"/>
         </w:numPr>
         <w:ind w:leftChars="0"/>
-        <w:rPr>
-          <w:rFonts w:hint="eastAsia"/>
-        </w:rPr>
       </w:pPr>
       <w:r>
         <w:rPr>
@@ -549,6 +585,7 @@
         </w:rPr>
         <w:t>最後就會在下面的</w:t>
       </w:r>
+      <w:proofErr w:type="spellStart"/>
       <w:r>
         <w:rPr>
           <w:rFonts w:hint="eastAsia"/>
@@ -558,6 +595,7 @@
       <w:r>
         <w:t>stBox</w:t>
       </w:r>
+      <w:proofErr w:type="spellEnd"/>
       <w:r>
         <w:rPr>
           <w:rFonts w:hint="eastAsia"/>
@@ -690,12 +728,14 @@
         </w:rPr>
         <w:t>執行專案時，出現錯誤，表示缺少某個</w:t>
       </w:r>
+      <w:proofErr w:type="spellStart"/>
       <w:r>
         <w:rPr>
           <w:rFonts w:hint="eastAsia"/>
         </w:rPr>
         <w:t>dll</w:t>
       </w:r>
+      <w:proofErr w:type="spellEnd"/>
       <w:r>
         <w:rPr>
           <w:rFonts w:hint="eastAsia"/>
@@ -737,6 +777,179 @@
           <w:rFonts w:hint="eastAsia"/>
         </w:rPr>
         <w:t>加入參考之中，這樣應該就可以執行了</w:t>
+      </w:r>
+    </w:p>
+    <w:p>
+      <w:pPr>
+        <w:pStyle w:val="a3"/>
+        <w:numPr>
+          <w:ilvl w:val="1"/>
+          <w:numId w:val="2"/>
+        </w:numPr>
+        <w:ind w:leftChars="0"/>
+      </w:pPr>
+      <w:r>
+        <w:rPr>
+          <w:rFonts w:hint="eastAsia"/>
+        </w:rPr>
+        <w:t>可能是上次助教您沒收到我</w:t>
+      </w:r>
+      <w:bookmarkStart w:id="0" w:name="_GoBack"/>
+      <w:bookmarkEnd w:id="0"/>
+      <w:r>
+        <w:rPr>
+          <w:rFonts w:hint="eastAsia"/>
+        </w:rPr>
+        <w:t>們寄給您的信，或是各種原因沒有收到我們的上次作業，可否麻煩助教順便檢查作業</w:t>
+      </w:r>
+      <w:proofErr w:type="gramStart"/>
+      <w:r>
+        <w:rPr>
+          <w:rFonts w:hint="eastAsia"/>
+        </w:rPr>
+        <w:t>一</w:t>
+      </w:r>
+      <w:proofErr w:type="gramEnd"/>
+      <w:r>
+        <w:rPr>
+          <w:rFonts w:hint="eastAsia"/>
+        </w:rPr>
+        <w:t>呢？</w:t>
+      </w:r>
+      <w:r>
+        <w:rPr>
+          <w:rFonts w:hint="eastAsia"/>
+        </w:rPr>
+        <w:t>I</w:t>
+      </w:r>
+      <w:r>
+        <w:t>nverted Index</w:t>
+      </w:r>
+      <w:r>
+        <w:rPr>
+          <w:rFonts w:hint="eastAsia"/>
+        </w:rPr>
+        <w:t>的生成，</w:t>
+      </w:r>
+      <w:r>
+        <w:rPr>
+          <w:rFonts w:hint="eastAsia"/>
+        </w:rPr>
+        <w:t>Inverted Index</w:t>
+      </w:r>
+      <w:r>
+        <w:rPr>
+          <w:rFonts w:hint="eastAsia"/>
+        </w:rPr>
+        <w:t>存在「編號</w:t>
+      </w:r>
+      <w:r>
+        <w:rPr>
+          <w:rFonts w:hint="eastAsia"/>
+        </w:rPr>
+        <w:t>.dictionary.txt</w:t>
+      </w:r>
+      <w:r>
+        <w:rPr>
+          <w:rFonts w:hint="eastAsia"/>
+        </w:rPr>
+        <w:t>」中，編號是，各個</w:t>
+      </w:r>
+      <w:r>
+        <w:rPr>
+          <w:rFonts w:hint="eastAsia"/>
+        </w:rPr>
+        <w:t>html</w:t>
+      </w:r>
+      <w:r>
+        <w:rPr>
+          <w:rFonts w:hint="eastAsia"/>
+        </w:rPr>
+        <w:t>的編號，而</w:t>
+      </w:r>
+      <w:r>
+        <w:rPr>
+          <w:rFonts w:hint="eastAsia"/>
+        </w:rPr>
+        <w:t>main</w:t>
+      </w:r>
+      <w:r>
+        <w:t>Dictionary.dictionary.txt</w:t>
+      </w:r>
+      <w:r>
+        <w:rPr>
+          <w:rFonts w:hint="eastAsia"/>
+        </w:rPr>
+        <w:t>則是儲存每個</w:t>
+      </w:r>
+      <w:r>
+        <w:rPr>
+          <w:rFonts w:hint="eastAsia"/>
+        </w:rPr>
+        <w:t>term</w:t>
+      </w:r>
+      <w:r>
+        <w:rPr>
+          <w:rFonts w:hint="eastAsia"/>
+        </w:rPr>
+        <w:t>出現在那些文章中。</w:t>
+      </w:r>
+      <w:r>
+        <w:rPr>
+          <w:rFonts w:hint="eastAsia"/>
+        </w:rPr>
+        <w:t>mainDictionary.dictionary.txt</w:t>
+      </w:r>
+      <w:r>
+        <w:rPr>
+          <w:rFonts w:hint="eastAsia"/>
+        </w:rPr>
+        <w:t>就是備註第一點所提到的</w:t>
+      </w:r>
+      <w:r>
+        <w:rPr>
+          <w:rFonts w:hint="eastAsia"/>
+        </w:rPr>
+        <w:t>global dictionary</w:t>
+      </w:r>
+      <w:r>
+        <w:rPr>
+          <w:rFonts w:hint="eastAsia"/>
+        </w:rPr>
+        <w:t>，而</w:t>
+      </w:r>
+      <w:r>
+        <w:rPr>
+          <w:rFonts w:hint="eastAsia"/>
+        </w:rPr>
+        <w:t>「編號</w:t>
+      </w:r>
+      <w:r>
+        <w:rPr>
+          <w:rFonts w:hint="eastAsia"/>
+        </w:rPr>
+        <w:t>.dictionary.txt</w:t>
+      </w:r>
+      <w:r>
+        <w:rPr>
+          <w:rFonts w:hint="eastAsia"/>
+        </w:rPr>
+        <w:t>」</w:t>
+      </w:r>
+      <w:r>
+        <w:rPr>
+          <w:rFonts w:hint="eastAsia"/>
+        </w:rPr>
+        <w:t>則是</w:t>
+      </w:r>
+      <w:r>
+        <w:rPr>
+          <w:rFonts w:hint="eastAsia"/>
+        </w:rPr>
+        <w:t>article dic</w:t>
+      </w:r>
+      <w:r>
+        <w:t>tionary</w:t>
       </w:r>
     </w:p>
     <w:sectPr>

</xml_diff>

<commit_message>
replace htmldocument into HTMLParserDotNet20 close the application when all forms has been closed feature case folding is done
</commit_message>
<xml_diff>
--- a/HW2_readme.docx
+++ b/HW2_readme.docx
@@ -792,15 +792,109 @@
         <w:rPr>
           <w:rFonts w:hint="eastAsia"/>
         </w:rPr>
-        <w:t>可能是上次助教您沒收到我</w:t>
+        <w:t>輸入的</w:t>
+      </w:r>
+      <w:proofErr w:type="spellStart"/>
+      <w:r>
+        <w:rPr>
+          <w:rFonts w:hint="eastAsia"/>
+        </w:rPr>
+        <w:t>warc</w:t>
+      </w:r>
+      <w:proofErr w:type="spellEnd"/>
+      <w:r>
+        <w:rPr>
+          <w:rFonts w:hint="eastAsia"/>
+        </w:rPr>
+        <w:t>檔中，每一個</w:t>
+      </w:r>
+      <w:r>
+        <w:rPr>
+          <w:rFonts w:hint="eastAsia"/>
+        </w:rPr>
+        <w:t>html</w:t>
+      </w:r>
+      <w:r>
+        <w:rPr>
+          <w:rFonts w:hint="eastAsia"/>
+        </w:rPr>
+        <w:t>的標籤不能有其他</w:t>
+      </w:r>
+      <w:r>
+        <w:rPr>
+          <w:rFonts w:hint="eastAsia"/>
+        </w:rPr>
+        <w:t>attribute</w:t>
+      </w:r>
+      <w:r>
+        <w:rPr>
+          <w:rFonts w:hint="eastAsia"/>
+        </w:rPr>
+        <w:t>，要純粹的</w:t>
+      </w:r>
+      <w:r>
+        <w:rPr>
+          <w:rFonts w:hint="eastAsia"/>
+        </w:rPr>
+        <w:t>&lt;html&gt;</w:t>
+      </w:r>
+      <w:r>
+        <w:rPr>
+          <w:rFonts w:hint="eastAsia"/>
+        </w:rPr>
+        <w:t>，如果是</w:t>
+      </w:r>
+      <w:r>
+        <w:rPr>
+          <w:rFonts w:hint="eastAsia"/>
+        </w:rPr>
+        <w:t xml:space="preserve">&lt;html </w:t>
+      </w:r>
+      <w:proofErr w:type="spellStart"/>
+      <w:r>
+        <w:t>lang</w:t>
+      </w:r>
+      <w:proofErr w:type="spellEnd"/>
+      <w:r>
+        <w:t>="</w:t>
+      </w:r>
+      <w:proofErr w:type="spellStart"/>
+      <w:r>
+        <w:t>en</w:t>
+      </w:r>
+      <w:proofErr w:type="spellEnd"/>
+      <w:r>
+        <w:t>"</w:t>
+      </w:r>
+      <w:r>
+        <w:rPr>
+          <w:rFonts w:hint="eastAsia"/>
+        </w:rPr>
+        <w:t>&gt;</w:t>
+      </w:r>
+      <w:r>
+        <w:rPr>
+          <w:rFonts w:hint="eastAsia"/>
+        </w:rPr>
+        <w:t>，我們的專案會無法讀到</w:t>
       </w:r>
       <w:bookmarkStart w:id="0" w:name="_GoBack"/>
       <w:bookmarkEnd w:id="0"/>
-      <w:r>
-        <w:rPr>
-          <w:rFonts w:hint="eastAsia"/>
-        </w:rPr>
-        <w:t>們寄給您的信，或是各種原因沒有收到我們的上次作業，可否麻煩助教順便檢查作業</w:t>
+    </w:p>
+    <w:p>
+      <w:pPr>
+        <w:pStyle w:val="a3"/>
+        <w:numPr>
+          <w:ilvl w:val="1"/>
+          <w:numId w:val="2"/>
+        </w:numPr>
+        <w:ind w:leftChars="0"/>
+      </w:pPr>
+      <w:r>
+        <w:rPr>
+          <w:rFonts w:hint="eastAsia"/>
+        </w:rPr>
+        <w:t>可能是上次助教您沒收到我們寄給您的信，或是各種原因沒有收到我們的上次作業，可否麻煩助教順便檢查作業</w:t>
       </w:r>
       <w:proofErr w:type="gramStart"/>
       <w:r>
@@ -916,13 +1010,7 @@
         <w:rPr>
           <w:rFonts w:hint="eastAsia"/>
         </w:rPr>
-        <w:t>，而</w:t>
-      </w:r>
-      <w:r>
-        <w:rPr>
-          <w:rFonts w:hint="eastAsia"/>
-        </w:rPr>
-        <w:t>「編號</w:t>
+        <w:t>，而「編號</w:t>
       </w:r>
       <w:r>
         <w:rPr>
@@ -934,13 +1022,7 @@
         <w:rPr>
           <w:rFonts w:hint="eastAsia"/>
         </w:rPr>
-        <w:t>」</w:t>
-      </w:r>
-      <w:r>
-        <w:rPr>
-          <w:rFonts w:hint="eastAsia"/>
-        </w:rPr>
-        <w:t>則是</w:t>
+        <w:t>」則是</w:t>
       </w:r>
       <w:r>
         <w:rPr>

</xml_diff>

<commit_message>
add description of case folding in readme file readme version 2.1
</commit_message>
<xml_diff>
--- a/HW2_readme.docx
+++ b/HW2_readme.docx
@@ -435,32 +435,40 @@
         <w:rPr>
           <w:rFonts w:hint="eastAsia"/>
         </w:rPr>
-        <w:t>接著按下</w:t>
-      </w:r>
-      <w:r>
-        <w:rPr>
-          <w:rFonts w:hint="eastAsia"/>
-        </w:rPr>
-        <w:t>NEXT</w:t>
-      </w:r>
-      <w:r>
-        <w:rPr>
-          <w:rFonts w:hint="eastAsia"/>
-        </w:rPr>
-        <w:t>按鈕，這時候，就會產生</w:t>
-      </w:r>
-      <w:r>
-        <w:rPr>
-          <w:rFonts w:hint="eastAsia"/>
-        </w:rPr>
-        <w:t>inverted index</w:t>
-      </w:r>
-      <w:r>
-        <w:rPr>
-          <w:rFonts w:hint="eastAsia"/>
-        </w:rPr>
-        <w:t>等等</w:t>
-      </w:r>
+        <w:t>選擇</w:t>
+      </w:r>
+      <w:r>
+        <w:rPr>
+          <w:rFonts w:hint="eastAsia"/>
+        </w:rPr>
+        <w:t>token</w:t>
+      </w:r>
+      <w:r>
+        <w:rPr>
+          <w:rFonts w:hint="eastAsia"/>
+        </w:rPr>
+        <w:t>的設定，可以選擇</w:t>
+      </w:r>
+      <w:r>
+        <w:rPr>
+          <w:rFonts w:hint="eastAsia"/>
+        </w:rPr>
+        <w:t>none</w:t>
+      </w:r>
+      <w:r>
+        <w:rPr>
+          <w:rFonts w:hint="eastAsia"/>
+        </w:rPr>
+        <w:t>，或是</w:t>
+      </w:r>
+      <w:r>
+        <w:rPr>
+          <w:rFonts w:hint="eastAsia"/>
+        </w:rPr>
+        <w:t>case folding to upper</w:t>
+      </w:r>
+      <w:bookmarkStart w:id="0" w:name="_GoBack"/>
+      <w:bookmarkEnd w:id="0"/>
     </w:p>
     <w:p>
       <w:pPr>
@@ -475,41 +483,31 @@
         <w:rPr>
           <w:rFonts w:hint="eastAsia"/>
         </w:rPr>
-        <w:t>到</w:t>
-      </w:r>
-      <w:proofErr w:type="spellStart"/>
-      <w:r>
-        <w:rPr>
-          <w:rFonts w:hint="eastAsia"/>
-        </w:rPr>
-        <w:t>Qu</w:t>
-      </w:r>
-      <w:r>
-        <w:t>eryForm</w:t>
-      </w:r>
-      <w:proofErr w:type="spellEnd"/>
-      <w:r>
-        <w:rPr>
-          <w:rFonts w:hint="eastAsia"/>
-        </w:rPr>
-        <w:t>上，點選</w:t>
-      </w:r>
-      <w:proofErr w:type="spellStart"/>
-      <w:r>
-        <w:rPr>
-          <w:rFonts w:hint="eastAsia"/>
-        </w:rPr>
-        <w:t>Op</w:t>
-      </w:r>
-      <w:r>
-        <w:t>enDictionary</w:t>
-      </w:r>
-      <w:proofErr w:type="spellEnd"/>
-      <w:r>
-        <w:rPr>
-          <w:rFonts w:hint="eastAsia"/>
-        </w:rPr>
-        <w:t>按鈕，選擇在第三步所選擇的檔案輸出資料夾</w:t>
+        <w:t>接著按下</w:t>
+      </w:r>
+      <w:r>
+        <w:rPr>
+          <w:rFonts w:hint="eastAsia"/>
+        </w:rPr>
+        <w:t>NEXT</w:t>
+      </w:r>
+      <w:r>
+        <w:rPr>
+          <w:rFonts w:hint="eastAsia"/>
+        </w:rPr>
+        <w:t>按鈕，這時候，就會產生</w:t>
+      </w:r>
+      <w:r>
+        <w:rPr>
+          <w:rFonts w:hint="eastAsia"/>
+        </w:rPr>
+        <w:t>inverted index</w:t>
+      </w:r>
+      <w:r>
+        <w:rPr>
+          <w:rFonts w:hint="eastAsia"/>
+        </w:rPr>
+        <w:t>等等</w:t>
       </w:r>
     </w:p>
     <w:p>
@@ -525,35 +523,9 @@
         <w:rPr>
           <w:rFonts w:hint="eastAsia"/>
         </w:rPr>
-        <w:t>接著在下面的</w:t>
-      </w:r>
-      <w:r>
-        <w:rPr>
-          <w:rFonts w:hint="eastAsia"/>
-        </w:rPr>
-        <w:t>T</w:t>
-      </w:r>
-      <w:r>
-        <w:t>extbox</w:t>
-      </w:r>
-      <w:r>
-        <w:rPr>
-          <w:rFonts w:hint="eastAsia"/>
-        </w:rPr>
-        <w:t>中，輸入要</w:t>
-      </w:r>
-      <w:r>
-        <w:rPr>
-          <w:rFonts w:hint="eastAsia"/>
-        </w:rPr>
-        <w:t>query</w:t>
-      </w:r>
-      <w:r>
-        <w:rPr>
-          <w:rFonts w:hint="eastAsia"/>
-        </w:rPr>
-        <w:t>的字串，然後按下</w:t>
-      </w:r>
+        <w:t>到</w:t>
+      </w:r>
+      <w:proofErr w:type="spellStart"/>
       <w:r>
         <w:rPr>
           <w:rFonts w:hint="eastAsia"/>
@@ -561,13 +533,31 @@
         <w:t>Qu</w:t>
       </w:r>
       <w:r>
-        <w:t>ery</w:t>
-      </w:r>
-      <w:r>
-        <w:rPr>
-          <w:rFonts w:hint="eastAsia"/>
-        </w:rPr>
-        <w:t>按鈕</w:t>
+        <w:t>eryForm</w:t>
+      </w:r>
+      <w:proofErr w:type="spellEnd"/>
+      <w:r>
+        <w:rPr>
+          <w:rFonts w:hint="eastAsia"/>
+        </w:rPr>
+        <w:t>上，點選</w:t>
+      </w:r>
+      <w:proofErr w:type="spellStart"/>
+      <w:r>
+        <w:rPr>
+          <w:rFonts w:hint="eastAsia"/>
+        </w:rPr>
+        <w:t>Op</w:t>
+      </w:r>
+      <w:r>
+        <w:t>enDictionary</w:t>
+      </w:r>
+      <w:proofErr w:type="spellEnd"/>
+      <w:r>
+        <w:rPr>
+          <w:rFonts w:hint="eastAsia"/>
+        </w:rPr>
+        <w:t>按鈕，選擇在第三步所選擇的檔案輸出資料夾</w:t>
       </w:r>
     </w:p>
     <w:p>
@@ -583,6 +573,64 @@
         <w:rPr>
           <w:rFonts w:hint="eastAsia"/>
         </w:rPr>
+        <w:t>接著在下面的</w:t>
+      </w:r>
+      <w:r>
+        <w:rPr>
+          <w:rFonts w:hint="eastAsia"/>
+        </w:rPr>
+        <w:t>T</w:t>
+      </w:r>
+      <w:r>
+        <w:t>extbox</w:t>
+      </w:r>
+      <w:r>
+        <w:rPr>
+          <w:rFonts w:hint="eastAsia"/>
+        </w:rPr>
+        <w:t>中，輸入要</w:t>
+      </w:r>
+      <w:r>
+        <w:rPr>
+          <w:rFonts w:hint="eastAsia"/>
+        </w:rPr>
+        <w:t>query</w:t>
+      </w:r>
+      <w:r>
+        <w:rPr>
+          <w:rFonts w:hint="eastAsia"/>
+        </w:rPr>
+        <w:t>的字串，然後按下</w:t>
+      </w:r>
+      <w:r>
+        <w:rPr>
+          <w:rFonts w:hint="eastAsia"/>
+        </w:rPr>
+        <w:t>Qu</w:t>
+      </w:r>
+      <w:r>
+        <w:t>ery</w:t>
+      </w:r>
+      <w:r>
+        <w:rPr>
+          <w:rFonts w:hint="eastAsia"/>
+        </w:rPr>
+        <w:t>按鈕</w:t>
+      </w:r>
+    </w:p>
+    <w:p>
+      <w:pPr>
+        <w:pStyle w:val="a3"/>
+        <w:numPr>
+          <w:ilvl w:val="1"/>
+          <w:numId w:val="2"/>
+        </w:numPr>
+        <w:ind w:leftChars="0"/>
+      </w:pPr>
+      <w:r>
+        <w:rPr>
+          <w:rFonts w:hint="eastAsia"/>
+        </w:rPr>
         <w:t>最後就會在下面的</w:t>
       </w:r>
       <w:proofErr w:type="spellStart"/>
@@ -878,8 +926,6 @@
         </w:rPr>
         <w:t>，我們的專案會無法讀到</w:t>
       </w:r>
-      <w:bookmarkStart w:id="0" w:name="_GoBack"/>
-      <w:bookmarkEnd w:id="0"/>
     </w:p>
     <w:p>
       <w:pPr>

</xml_diff>

<commit_message>
readme fille version 2.2 add case folding to lower in instructions
</commit_message>
<xml_diff>
--- a/HW2_readme.docx
+++ b/HW2_readme.docx
@@ -158,33 +158,17 @@
         </w:rPr>
         <w:t>遭遇到的困難：讀取大的</w:t>
       </w:r>
-      <w:proofErr w:type="spellStart"/>
       <w:r>
         <w:rPr>
           <w:rFonts w:hint="eastAsia"/>
         </w:rPr>
         <w:t>warc</w:t>
       </w:r>
-      <w:proofErr w:type="spellEnd"/>
-      <w:r>
-        <w:rPr>
-          <w:rFonts w:hint="eastAsia"/>
-        </w:rPr>
-        <w:t>時，時</w:t>
-      </w:r>
-      <w:proofErr w:type="gramStart"/>
-      <w:r>
-        <w:rPr>
-          <w:rFonts w:hint="eastAsia"/>
-        </w:rPr>
-        <w:t>不</w:t>
-      </w:r>
-      <w:proofErr w:type="gramEnd"/>
-      <w:r>
-        <w:rPr>
-          <w:rFonts w:hint="eastAsia"/>
-        </w:rPr>
-        <w:t>時會莫名其妙的卡住，無法繼續進行，原因好像是因為</w:t>
+      <w:r>
+        <w:rPr>
+          <w:rFonts w:hint="eastAsia"/>
+        </w:rPr>
+        <w:t>時，時不時會莫名其妙的卡住，無法繼續進行，原因好像是因為</w:t>
       </w:r>
       <w:r>
         <w:rPr>
@@ -324,7 +308,6 @@
         </w:rPr>
         <w:t>為</w:t>
       </w:r>
-      <w:proofErr w:type="spellStart"/>
       <w:r>
         <w:rPr>
           <w:rFonts w:hint="eastAsia"/>
@@ -334,7 +317,6 @@
       <w:r>
         <w:t>dexingForm</w:t>
       </w:r>
-      <w:proofErr w:type="spellEnd"/>
       <w:r>
         <w:rPr>
           <w:rFonts w:hint="eastAsia"/>
@@ -360,16 +342,8 @@
         <w:rPr>
           <w:rFonts w:hint="eastAsia"/>
         </w:rPr>
-        <w:t>.</w:t>
-      </w:r>
-      <w:proofErr w:type="spellStart"/>
-      <w:r>
-        <w:rPr>
-          <w:rFonts w:hint="eastAsia"/>
-        </w:rPr>
-        <w:t>warc</w:t>
-      </w:r>
-      <w:proofErr w:type="spellEnd"/>
+        <w:t>.warc</w:t>
+      </w:r>
       <w:r>
         <w:rPr>
           <w:rFonts w:hint="eastAsia"/>
@@ -390,21 +364,7 @@
         <w:rPr>
           <w:rFonts w:hint="eastAsia"/>
         </w:rPr>
-        <w:t>在同一</w:t>
-      </w:r>
-      <w:proofErr w:type="gramStart"/>
-      <w:r>
-        <w:rPr>
-          <w:rFonts w:hint="eastAsia"/>
-        </w:rPr>
-        <w:t>個</w:t>
-      </w:r>
-      <w:proofErr w:type="gramEnd"/>
-      <w:r>
-        <w:rPr>
-          <w:rFonts w:hint="eastAsia"/>
-        </w:rPr>
-        <w:t>視窗上，點選</w:t>
+        <w:t>在同一個視窗上，點選</w:t>
       </w:r>
       <w:r>
         <w:rPr>
@@ -459,13 +419,25 @@
         <w:rPr>
           <w:rFonts w:hint="eastAsia"/>
         </w:rPr>
-        <w:t>，或是</w:t>
+        <w:t>、</w:t>
       </w:r>
       <w:r>
         <w:rPr>
           <w:rFonts w:hint="eastAsia"/>
         </w:rPr>
         <w:t>case folding to upper</w:t>
+      </w:r>
+      <w:r>
+        <w:rPr>
+          <w:rFonts w:hint="eastAsia"/>
+        </w:rPr>
+        <w:t>或是</w:t>
+      </w:r>
+      <w:r>
+        <w:rPr>
+          <w:rFonts w:hint="eastAsia"/>
+        </w:rPr>
+        <w:t>case folding to lower</w:t>
       </w:r>
       <w:bookmarkStart w:id="0" w:name="_GoBack"/>
       <w:bookmarkEnd w:id="0"/>
@@ -525,7 +497,6 @@
         </w:rPr>
         <w:t>到</w:t>
       </w:r>
-      <w:proofErr w:type="spellStart"/>
       <w:r>
         <w:rPr>
           <w:rFonts w:hint="eastAsia"/>
@@ -535,14 +506,12 @@
       <w:r>
         <w:t>eryForm</w:t>
       </w:r>
-      <w:proofErr w:type="spellEnd"/>
       <w:r>
         <w:rPr>
           <w:rFonts w:hint="eastAsia"/>
         </w:rPr>
         <w:t>上，點選</w:t>
       </w:r>
-      <w:proofErr w:type="spellStart"/>
       <w:r>
         <w:rPr>
           <w:rFonts w:hint="eastAsia"/>
@@ -552,7 +521,6 @@
       <w:r>
         <w:t>enDictionary</w:t>
       </w:r>
-      <w:proofErr w:type="spellEnd"/>
       <w:r>
         <w:rPr>
           <w:rFonts w:hint="eastAsia"/>
@@ -633,7 +601,6 @@
         </w:rPr>
         <w:t>最後就會在下面的</w:t>
       </w:r>
-      <w:proofErr w:type="spellStart"/>
       <w:r>
         <w:rPr>
           <w:rFonts w:hint="eastAsia"/>
@@ -643,7 +610,6 @@
       <w:r>
         <w:t>stBox</w:t>
       </w:r>
-      <w:proofErr w:type="spellEnd"/>
       <w:r>
         <w:rPr>
           <w:rFonts w:hint="eastAsia"/>
@@ -776,14 +742,12 @@
         </w:rPr>
         <w:t>執行專案時，出現錯誤，表示缺少某個</w:t>
       </w:r>
-      <w:proofErr w:type="spellStart"/>
       <w:r>
         <w:rPr>
           <w:rFonts w:hint="eastAsia"/>
         </w:rPr>
         <w:t>dll</w:t>
       </w:r>
-      <w:proofErr w:type="spellEnd"/>
       <w:r>
         <w:rPr>
           <w:rFonts w:hint="eastAsia"/>
@@ -842,14 +806,12 @@
         </w:rPr>
         <w:t>輸入的</w:t>
       </w:r>
-      <w:proofErr w:type="spellStart"/>
       <w:r>
         <w:rPr>
           <w:rFonts w:hint="eastAsia"/>
         </w:rPr>
         <w:t>warc</w:t>
       </w:r>
-      <w:proofErr w:type="spellEnd"/>
       <w:r>
         <w:rPr>
           <w:rFonts w:hint="eastAsia"/>
@@ -898,21 +860,8 @@
         </w:rPr>
         <w:t xml:space="preserve">&lt;html </w:t>
       </w:r>
-      <w:proofErr w:type="spellStart"/>
-      <w:r>
-        <w:t>lang</w:t>
-      </w:r>
-      <w:proofErr w:type="spellEnd"/>
-      <w:r>
-        <w:t>="</w:t>
-      </w:r>
-      <w:proofErr w:type="spellStart"/>
-      <w:r>
-        <w:t>en</w:t>
-      </w:r>
-      <w:proofErr w:type="spellEnd"/>
-      <w:r>
-        <w:t>"</w:t>
+      <w:r>
+        <w:t>lang="en"</w:t>
       </w:r>
       <w:r>
         <w:rPr>
@@ -940,21 +889,7 @@
         <w:rPr>
           <w:rFonts w:hint="eastAsia"/>
         </w:rPr>
-        <w:t>可能是上次助教您沒收到我們寄給您的信，或是各種原因沒有收到我們的上次作業，可否麻煩助教順便檢查作業</w:t>
-      </w:r>
-      <w:proofErr w:type="gramStart"/>
-      <w:r>
-        <w:rPr>
-          <w:rFonts w:hint="eastAsia"/>
-        </w:rPr>
-        <w:t>一</w:t>
-      </w:r>
-      <w:proofErr w:type="gramEnd"/>
-      <w:r>
-        <w:rPr>
-          <w:rFonts w:hint="eastAsia"/>
-        </w:rPr>
-        <w:t>呢？</w:t>
+        <w:t>可能是上次助教您沒收到我們寄給您的信，或是各種原因沒有收到我們的上次作業，可否麻煩助教順便檢查作業一呢？</w:t>
       </w:r>
       <w:r>
         <w:rPr>
@@ -1088,6 +1023,44 @@
     </w:sectPr>
   </w:body>
 </w:document>
+</file>
+
+<file path=word/endnotes.xml><?xml version="1.0" encoding="utf-8"?>
+<w:endnotes xmlns:wpc="http://schemas.microsoft.com/office/word/2010/wordprocessingCanvas" xmlns:mc="http://schemas.openxmlformats.org/markup-compatibility/2006" xmlns:o="urn:schemas-microsoft-com:office:office" xmlns:r="http://schemas.openxmlformats.org/officeDocument/2006/relationships" xmlns:m="http://schemas.openxmlformats.org/officeDocument/2006/math" xmlns:v="urn:schemas-microsoft-com:vml" xmlns:wp14="http://schemas.microsoft.com/office/word/2010/wordprocessingDrawing" xmlns:wp="http://schemas.openxmlformats.org/drawingml/2006/wordprocessingDrawing" xmlns:w10="urn:schemas-microsoft-com:office:word" xmlns:w="http://schemas.openxmlformats.org/wordprocessingml/2006/main" xmlns:w14="http://schemas.microsoft.com/office/word/2010/wordml" xmlns:w15="http://schemas.microsoft.com/office/word/2012/wordml" xmlns:wpg="http://schemas.microsoft.com/office/word/2010/wordprocessingGroup" xmlns:wpi="http://schemas.microsoft.com/office/word/2010/wordprocessingInk" xmlns:wne="http://schemas.microsoft.com/office/word/2006/wordml" xmlns:wps="http://schemas.microsoft.com/office/word/2010/wordprocessingShape" mc:Ignorable="w14 w15 wp14">
+  <w:endnote w:type="separator" w:id="-1">
+    <w:p>
+      <w:r>
+        <w:separator/>
+      </w:r>
+    </w:p>
+  </w:endnote>
+  <w:endnote w:type="continuationSeparator" w:id="0">
+    <w:p>
+      <w:r>
+        <w:continuationSeparator/>
+      </w:r>
+    </w:p>
+  </w:endnote>
+</w:endnotes>
+</file>
+
+<file path=word/footnotes.xml><?xml version="1.0" encoding="utf-8"?>
+<w:footnotes xmlns:wpc="http://schemas.microsoft.com/office/word/2010/wordprocessingCanvas" xmlns:mc="http://schemas.openxmlformats.org/markup-compatibility/2006" xmlns:o="urn:schemas-microsoft-com:office:office" xmlns:r="http://schemas.openxmlformats.org/officeDocument/2006/relationships" xmlns:m="http://schemas.openxmlformats.org/officeDocument/2006/math" xmlns:v="urn:schemas-microsoft-com:vml" xmlns:wp14="http://schemas.microsoft.com/office/word/2010/wordprocessingDrawing" xmlns:wp="http://schemas.openxmlformats.org/drawingml/2006/wordprocessingDrawing" xmlns:w10="urn:schemas-microsoft-com:office:word" xmlns:w="http://schemas.openxmlformats.org/wordprocessingml/2006/main" xmlns:w14="http://schemas.microsoft.com/office/word/2010/wordml" xmlns:w15="http://schemas.microsoft.com/office/word/2012/wordml" xmlns:wpg="http://schemas.microsoft.com/office/word/2010/wordprocessingGroup" xmlns:wpi="http://schemas.microsoft.com/office/word/2010/wordprocessingInk" xmlns:wne="http://schemas.microsoft.com/office/word/2006/wordml" xmlns:wps="http://schemas.microsoft.com/office/word/2010/wordprocessingShape" mc:Ignorable="w14 w15 wp14">
+  <w:footnote w:type="separator" w:id="-1">
+    <w:p>
+      <w:r>
+        <w:separator/>
+      </w:r>
+    </w:p>
+  </w:footnote>
+  <w:footnote w:type="continuationSeparator" w:id="0">
+    <w:p>
+      <w:r>
+        <w:continuationSeparator/>
+      </w:r>
+    </w:p>
+  </w:footnote>
+</w:footnotes>
 </file>
 
 <file path=word/numbering.xml><?xml version="1.0" encoding="utf-8"?>
@@ -1796,6 +1769,48 @@
       <w:szCs w:val="18"/>
     </w:rPr>
   </w:style>
+  <w:style w:type="paragraph" w:styleId="ab">
+    <w:name w:val="header"/>
+    <w:basedOn w:val="a"/>
+    <w:link w:val="ac"/>
+    <w:uiPriority w:val="99"/>
+    <w:unhideWhenUsed/>
+    <w:rsid w:val="001E3561"/>
+    <w:pPr>
+      <w:tabs>
+        <w:tab w:val="center" w:pos="4320"/>
+        <w:tab w:val="right" w:pos="8640"/>
+      </w:tabs>
+    </w:pPr>
+  </w:style>
+  <w:style w:type="character" w:customStyle="1" w:styleId="ac">
+    <w:name w:val="頁首 字元"/>
+    <w:basedOn w:val="a0"/>
+    <w:link w:val="ab"/>
+    <w:uiPriority w:val="99"/>
+    <w:rsid w:val="001E3561"/>
+  </w:style>
+  <w:style w:type="paragraph" w:styleId="ad">
+    <w:name w:val="footer"/>
+    <w:basedOn w:val="a"/>
+    <w:link w:val="ae"/>
+    <w:uiPriority w:val="99"/>
+    <w:unhideWhenUsed/>
+    <w:rsid w:val="001E3561"/>
+    <w:pPr>
+      <w:tabs>
+        <w:tab w:val="center" w:pos="4320"/>
+        <w:tab w:val="right" w:pos="8640"/>
+      </w:tabs>
+    </w:pPr>
+  </w:style>
+  <w:style w:type="character" w:customStyle="1" w:styleId="ae">
+    <w:name w:val="頁尾 字元"/>
+    <w:basedOn w:val="a0"/>
+    <w:link w:val="ad"/>
+    <w:uiPriority w:val="99"/>
+    <w:rsid w:val="001E3561"/>
+  </w:style>
 </w:styles>
 </file>
 

</xml_diff>